<commit_message>
Update to basic functionality in spec for CTWP Fig 7.1
separating basic functionality into 3 general categories - called for in
the white paper, flexibility needed for different user environments
(dset & var names), basic implementation functionality (jitter, max
boxes per page)
</commit_message>
<xml_diff>
--- a/whitepapers/specification/CTWP_Fig_7.1_Requirements Specification (draft).docx
+++ b/whitepapers/specification/CTWP_Fig_7.1_Requirements Specification (draft).docx
@@ -206,6 +206,84 @@
         <w:rPr>
           <w:color w:val="76923C" w:themeColor="accent3" w:themeShade="BF"/>
         </w:rPr>
+        <w:t>notched box plot</w:t>
+      </w:r>
+    </w:p>
+    <w:p>
+      <w:pPr>
+        <w:pStyle w:val="ListBullet"/>
+        <w:tabs>
+          <w:tab w:val="clear" w:pos="360"/>
+        </w:tabs>
+        <w:ind w:left="1080"/>
+        <w:rPr>
+          <w:color w:val="76923C" w:themeColor="accent3" w:themeShade="BF"/>
+        </w:rPr>
+      </w:pPr>
+      <w:r>
+        <w:rPr>
+          <w:color w:val="76923C" w:themeColor="accent3" w:themeShade="BF"/>
+        </w:rPr>
+        <w:t>outliers: IQR outliers as boxes, reference range outliers as red dots</w:t>
+      </w:r>
+    </w:p>
+    <w:p>
+      <w:pPr>
+        <w:pStyle w:val="ListBullet"/>
+        <w:tabs>
+          <w:tab w:val="clear" w:pos="360"/>
+        </w:tabs>
+        <w:ind w:left="1080"/>
+        <w:rPr>
+          <w:color w:val="76923C" w:themeColor="accent3" w:themeShade="BF"/>
+        </w:rPr>
+      </w:pPr>
+      <w:r>
+        <w:rPr>
+          <w:color w:val="76923C" w:themeColor="accent3" w:themeShade="BF"/>
+        </w:rPr>
+        <w:t xml:space="preserve">reference </w:t>
+      </w:r>
+      <w:r>
+        <w:rPr>
+          <w:color w:val="76923C" w:themeColor="accent3" w:themeShade="BF"/>
+        </w:rPr>
+        <w:t xml:space="preserve">ranges: options to draw reference lines for various scenarios </w:t>
+      </w:r>
+      <w:r>
+        <w:rPr>
+          <w:color w:val="76923C" w:themeColor="accent3" w:themeShade="BF"/>
+        </w:rPr>
+        <w:t>(based on values found in data)</w:t>
+      </w:r>
+    </w:p>
+    <w:p>
+      <w:pPr>
+        <w:pStyle w:val="ListBullet"/>
+        <w:tabs>
+          <w:tab w:val="clear" w:pos="360"/>
+        </w:tabs>
+        <w:ind w:left="1080"/>
+        <w:rPr>
+          <w:color w:val="76923C" w:themeColor="accent3" w:themeShade="BF"/>
+        </w:rPr>
+      </w:pPr>
+    </w:p>
+    <w:p>
+      <w:pPr>
+        <w:pStyle w:val="ListBullet"/>
+        <w:tabs>
+          <w:tab w:val="clear" w:pos="360"/>
+        </w:tabs>
+        <w:ind w:left="1080"/>
+        <w:rPr>
+          <w:color w:val="76923C" w:themeColor="accent3" w:themeShade="BF"/>
+        </w:rPr>
+      </w:pPr>
+      <w:r>
+        <w:rPr>
+          <w:color w:val="76923C" w:themeColor="accent3" w:themeShade="BF"/>
+        </w:rPr>
         <w:t>location and name of each input data sets</w:t>
       </w:r>
     </w:p>
@@ -224,6 +302,24 @@
         <w:rPr>
           <w:color w:val="76923C" w:themeColor="accent3" w:themeShade="BF"/>
         </w:rPr>
+        <w:t>output location (user-specified path)</w:t>
+      </w:r>
+    </w:p>
+    <w:p>
+      <w:pPr>
+        <w:pStyle w:val="ListBullet"/>
+        <w:tabs>
+          <w:tab w:val="clear" w:pos="360"/>
+        </w:tabs>
+        <w:ind w:left="1080"/>
+        <w:rPr>
+          <w:color w:val="76923C" w:themeColor="accent3" w:themeShade="BF"/>
+        </w:rPr>
+      </w:pPr>
+      <w:r>
+        <w:rPr>
+          <w:color w:val="76923C" w:themeColor="accent3" w:themeShade="BF"/>
+        </w:rPr>
         <w:t>AVAL (measured outcome)</w:t>
       </w:r>
     </w:p>
@@ -310,6 +406,20 @@
           <w:color w:val="76923C" w:themeColor="accent3" w:themeShade="BF"/>
         </w:rPr>
       </w:pPr>
+      <w:bookmarkStart w:id="1" w:name="_GoBack"/>
+      <w:bookmarkEnd w:id="1"/>
+    </w:p>
+    <w:p>
+      <w:pPr>
+        <w:pStyle w:val="ListBullet"/>
+        <w:tabs>
+          <w:tab w:val="clear" w:pos="360"/>
+        </w:tabs>
+        <w:ind w:left="1080"/>
+        <w:rPr>
+          <w:color w:val="76923C" w:themeColor="accent3" w:themeShade="BF"/>
+        </w:rPr>
+      </w:pPr>
       <w:r>
         <w:rPr>
           <w:color w:val="76923C" w:themeColor="accent3" w:themeShade="BF"/>
@@ -338,42 +448,6 @@
     <w:p>
       <w:pPr>
         <w:pStyle w:val="ListBullet"/>
-        <w:tabs>
-          <w:tab w:val="clear" w:pos="360"/>
-        </w:tabs>
-        <w:ind w:left="1080"/>
-        <w:rPr>
-          <w:color w:val="76923C" w:themeColor="accent3" w:themeShade="BF"/>
-        </w:rPr>
-      </w:pPr>
-      <w:r>
-        <w:rPr>
-          <w:color w:val="76923C" w:themeColor="accent3" w:themeShade="BF"/>
-        </w:rPr>
-        <w:t>reference lines option (which to display, based on values found in data)</w:t>
-      </w:r>
-    </w:p>
-    <w:p>
-      <w:pPr>
-        <w:pStyle w:val="ListBullet"/>
-        <w:tabs>
-          <w:tab w:val="clear" w:pos="360"/>
-        </w:tabs>
-        <w:ind w:left="1080"/>
-        <w:rPr>
-          <w:color w:val="76923C" w:themeColor="accent3" w:themeShade="BF"/>
-        </w:rPr>
-      </w:pPr>
-      <w:r>
-        <w:rPr>
-          <w:color w:val="76923C" w:themeColor="accent3" w:themeShade="BF"/>
-        </w:rPr>
-        <w:t>output location (user-specified path)</w:t>
-      </w:r>
-    </w:p>
-    <w:p>
-      <w:pPr>
-        <w:pStyle w:val="ListBullet"/>
       </w:pPr>
       <w:r>
         <w:t>Footnote</w:t>
@@ -455,6 +529,7 @@
           <w:b/>
           <w:color w:val="76923C" w:themeColor="accent3" w:themeShade="BF"/>
         </w:rPr>
+        <w:lastRenderedPageBreak/>
         <w:t>[DDT]</w:t>
       </w:r>
       <w:r>
@@ -509,7 +584,6 @@
           <w:b/>
           <w:color w:val="76923C" w:themeColor="accent3" w:themeShade="BF"/>
         </w:rPr>
-        <w:lastRenderedPageBreak/>
         <w:t>Move</w:t>
       </w:r>
       <w:r>
@@ -665,14 +739,14 @@
       <w:pPr>
         <w:pStyle w:val="Heading3"/>
       </w:pPr>
-      <w:bookmarkStart w:id="1" w:name="_Ref426383024"/>
+      <w:bookmarkStart w:id="2" w:name="_Ref426383024"/>
       <w:r>
         <w:t xml:space="preserve">Usage </w:t>
       </w:r>
       <w:r>
         <w:t>Requirements</w:t>
       </w:r>
-      <w:bookmarkEnd w:id="1"/>
+      <w:bookmarkEnd w:id="2"/>
       <w:r>
         <w:t xml:space="preserve"> </w:t>
       </w:r>
@@ -1047,6 +1121,7 @@
         </w:rPr>
       </w:pPr>
       <w:r>
+        <w:lastRenderedPageBreak/>
         <w:t>Record selection:</w:t>
       </w:r>
       <w:r>
@@ -1141,7 +1216,6 @@
         <w:rPr>
           <w:color w:val="76923C" w:themeColor="accent3" w:themeShade="BF"/>
         </w:rPr>
-        <w:lastRenderedPageBreak/>
         <w:t>Variables: STUDYID, USUBJID, SAFFL, ANL01FL, TRTP, TRTPN, PARAM, PARAMCD, AVAL, A</w:t>
       </w:r>
       <w:r>
@@ -1540,8 +1614,6 @@
         </w:rPr>
         <w:t>??? – ECG measures</w:t>
       </w:r>
-      <w:bookmarkStart w:id="2" w:name="_GoBack"/>
-      <w:bookmarkEnd w:id="2"/>
     </w:p>
     <w:p>
       <w:pPr>
@@ -1725,7 +1797,7 @@
       <w:rPr>
         <w:noProof/>
       </w:rPr>
-      <w:t>3</w:t>
+      <w:t>1</w:t>
     </w:r>
     <w:r>
       <w:rPr>
@@ -1736,14 +1808,27 @@
     <w:r>
       <w:t xml:space="preserve"> of </w:t>
     </w:r>
-    <w:fldSimple w:instr=" NUMPAGES   \* MERGEFORMAT ">
-      <w:r>
-        <w:rPr>
-          <w:noProof/>
-        </w:rPr>
-        <w:t>4</w:t>
-      </w:r>
-    </w:fldSimple>
+    <w:r>
+      <w:fldChar w:fldCharType="begin"/>
+    </w:r>
+    <w:r>
+      <w:instrText xml:space="preserve"> NUMPAGES   \* MERGEFORMAT </w:instrText>
+    </w:r>
+    <w:r>
+      <w:fldChar w:fldCharType="separate"/>
+    </w:r>
+    <w:r>
+      <w:rPr>
+        <w:noProof/>
+      </w:rPr>
+      <w:t>4</w:t>
+    </w:r>
+    <w:r>
+      <w:rPr>
+        <w:noProof/>
+      </w:rPr>
+      <w:fldChar w:fldCharType="end"/>
+    </w:r>
   </w:p>
 </w:ftr>
 </file>
@@ -4005,7 +4090,7 @@
 </file>
 
 <file path=customXml/itemProps1.xml><?xml version="1.0" encoding="utf-8"?>
-<ds:datastoreItem xmlns:ds="http://schemas.openxmlformats.org/officeDocument/2006/customXml" ds:itemID="{FD7E6A66-CAF6-4E94-ACB1-EB5DE0000BB7}">
+<ds:datastoreItem xmlns:ds="http://schemas.openxmlformats.org/officeDocument/2006/customXml" ds:itemID="{643F9DB4-F5DB-4217-8C2B-827E26C0F99F}">
   <ds:schemaRefs>
     <ds:schemaRef ds:uri="http://schemas.openxmlformats.org/officeDocument/2006/bibliography"/>
   </ds:schemaRefs>

</xml_diff>

<commit_message>
Test Plan and Test Code for ASSERT_COMPLETE_REFDS.SAS
Further progress qualifying assertion macro ASSERT_COMPLETE_REFDS.SAS as
an example of writing test code according to a test plan (docx format).
</commit_message>
<xml_diff>
--- a/whitepapers/specification/CTWP_Fig_7.1_Requirements Specification (draft).docx
+++ b/whitepapers/specification/CTWP_Fig_7.1_Requirements Specification (draft).docx
@@ -124,53 +124,243 @@
     <w:p>
       <w:pPr>
         <w:pStyle w:val="ListBullet"/>
-        <w:rPr>
-          <w:color w:val="FF0000"/>
-        </w:rPr>
-      </w:pPr>
-      <w:commentRangeStart w:id="0"/>
-      <w:r>
-        <w:rPr>
-          <w:color w:val="FF0000"/>
-        </w:rPr>
-        <w:t xml:space="preserve">QUESTION TO THE GROUP: </w:t>
-      </w:r>
-      <w:r>
-        <w:rPr>
-          <w:color w:val="FF0000"/>
-        </w:rPr>
-        <w:t xml:space="preserve">Is this supposed to a </w:t>
-      </w:r>
-      <w:r>
-        <w:rPr>
-          <w:color w:val="FF0000"/>
-        </w:rPr>
-        <w:t xml:space="preserve">configurable or hardcoded script? Example: should the 25% / 75% be configurable or hardcoded? </w:t>
-      </w:r>
-      <w:commentRangeEnd w:id="0"/>
-      <w:r>
-        <w:rPr>
-          <w:rStyle w:val="CommentReference"/>
-        </w:rPr>
-        <w:commentReference w:id="0"/>
-      </w:r>
-    </w:p>
-    <w:p>
-      <w:pPr>
-        <w:pStyle w:val="ListBullet"/>
-        <w:tabs>
-          <w:tab w:val="clear" w:pos="360"/>
-        </w:tabs>
-        <w:rPr>
-          <w:color w:val="76923C" w:themeColor="accent3" w:themeShade="BF"/>
-        </w:rPr>
-      </w:pPr>
-      <w:r>
-        <w:rPr>
+        <w:tabs>
+          <w:tab w:val="clear" w:pos="360"/>
+        </w:tabs>
+        <w:rPr>
+          <w:color w:val="76923C" w:themeColor="accent3" w:themeShade="BF"/>
+        </w:rPr>
+      </w:pPr>
+      <w:r>
+        <w:rPr>
+          <w:color w:val="76923C" w:themeColor="accent3" w:themeShade="BF"/>
+        </w:rPr>
+        <w:t>Basic script functionality (user options)</w:t>
+      </w:r>
+    </w:p>
+    <w:p>
+      <w:pPr>
+        <w:pStyle w:val="ListBullet"/>
+        <w:tabs>
+          <w:tab w:val="clear" w:pos="360"/>
+        </w:tabs>
+        <w:ind w:left="720"/>
+        <w:rPr>
+          <w:b/>
+          <w:color w:val="76923C" w:themeColor="accent3" w:themeShade="BF"/>
+        </w:rPr>
+      </w:pPr>
+      <w:r>
+        <w:rPr>
+          <w:b/>
           <w:i/>
           <w:color w:val="76923C" w:themeColor="accent3" w:themeShade="BF"/>
         </w:rPr>
-        <w:t>Basic script functionality (user options)</w:t>
+        <w:t>data display features</w:t>
+      </w:r>
+    </w:p>
+    <w:p>
+      <w:pPr>
+        <w:pStyle w:val="ListBullet"/>
+        <w:tabs>
+          <w:tab w:val="clear" w:pos="360"/>
+        </w:tabs>
+        <w:ind w:left="1080"/>
+        <w:rPr>
+          <w:color w:val="76923C" w:themeColor="accent3" w:themeShade="BF"/>
+        </w:rPr>
+      </w:pPr>
+      <w:r>
+        <w:rPr>
+          <w:color w:val="76923C" w:themeColor="accent3" w:themeShade="BF"/>
+        </w:rPr>
+        <w:t>notched box plot</w:t>
+      </w:r>
+    </w:p>
+    <w:p>
+      <w:pPr>
+        <w:pStyle w:val="ListBullet"/>
+        <w:tabs>
+          <w:tab w:val="clear" w:pos="360"/>
+        </w:tabs>
+        <w:ind w:left="1080"/>
+        <w:rPr>
+          <w:color w:val="76923C" w:themeColor="accent3" w:themeShade="BF"/>
+        </w:rPr>
+      </w:pPr>
+      <w:r>
+        <w:rPr>
+          <w:color w:val="76923C" w:themeColor="accent3" w:themeShade="BF"/>
+        </w:rPr>
+        <w:t>outliers:</w:t>
+      </w:r>
+    </w:p>
+    <w:p>
+      <w:pPr>
+        <w:pStyle w:val="ListBullet"/>
+        <w:tabs>
+          <w:tab w:val="clear" w:pos="360"/>
+        </w:tabs>
+        <w:ind w:left="1440"/>
+        <w:rPr>
+          <w:color w:val="76923C" w:themeColor="accent3" w:themeShade="BF"/>
+        </w:rPr>
+      </w:pPr>
+      <w:r>
+        <w:rPr>
+          <w:color w:val="76923C" w:themeColor="accent3" w:themeShade="BF"/>
+        </w:rPr>
+        <w:t xml:space="preserve">IQR outliers as boxes, </w:t>
+      </w:r>
+      <w:r>
+        <w:rPr>
+          <w:color w:val="76923C" w:themeColor="accent3" w:themeShade="BF"/>
+        </w:rPr>
+        <w:t>and</w:t>
+      </w:r>
+    </w:p>
+    <w:p>
+      <w:pPr>
+        <w:pStyle w:val="ListBullet"/>
+        <w:tabs>
+          <w:tab w:val="clear" w:pos="360"/>
+        </w:tabs>
+        <w:ind w:left="1440"/>
+        <w:rPr>
+          <w:color w:val="76923C" w:themeColor="accent3" w:themeShade="BF"/>
+        </w:rPr>
+      </w:pPr>
+      <w:r>
+        <w:rPr>
+          <w:color w:val="76923C" w:themeColor="accent3" w:themeShade="BF"/>
+        </w:rPr>
+        <w:t>reference range outliers as red dots</w:t>
+      </w:r>
+    </w:p>
+    <w:p>
+      <w:pPr>
+        <w:pStyle w:val="ListBullet"/>
+        <w:tabs>
+          <w:tab w:val="clear" w:pos="360"/>
+        </w:tabs>
+        <w:ind w:left="1080"/>
+        <w:rPr>
+          <w:color w:val="76923C" w:themeColor="accent3" w:themeShade="BF"/>
+        </w:rPr>
+      </w:pPr>
+      <w:r>
+        <w:rPr>
+          <w:color w:val="76923C" w:themeColor="accent3" w:themeShade="BF"/>
+        </w:rPr>
+        <w:t xml:space="preserve">reference ranges - </w:t>
+      </w:r>
+      <w:r>
+        <w:rPr>
+          <w:color w:val="76923C" w:themeColor="accent3" w:themeShade="BF"/>
+        </w:rPr>
+        <w:t>options to draw reference lines for various scenarios (based on values found in data)</w:t>
+      </w:r>
+    </w:p>
+    <w:p>
+      <w:pPr>
+        <w:pStyle w:val="ListBullet"/>
+        <w:tabs>
+          <w:tab w:val="clear" w:pos="360"/>
+        </w:tabs>
+        <w:ind w:left="1440"/>
+        <w:rPr>
+          <w:color w:val="76923C" w:themeColor="accent3" w:themeShade="BF"/>
+        </w:rPr>
+      </w:pPr>
+      <w:r>
+        <w:rPr>
+          <w:color w:val="76923C" w:themeColor="accent3" w:themeShade="BF"/>
+        </w:rPr>
+        <w:t xml:space="preserve">uniform – draw </w:t>
+      </w:r>
+      <w:r>
+        <w:rPr>
+          <w:color w:val="76923C" w:themeColor="accent3" w:themeShade="BF"/>
+        </w:rPr>
+        <w:t>uniform</w:t>
+      </w:r>
+    </w:p>
+    <w:p>
+      <w:pPr>
+        <w:pStyle w:val="ListBullet"/>
+        <w:tabs>
+          <w:tab w:val="clear" w:pos="360"/>
+        </w:tabs>
+        <w:ind w:left="1440"/>
+        <w:rPr>
+          <w:color w:val="76923C" w:themeColor="accent3" w:themeShade="BF"/>
+        </w:rPr>
+      </w:pPr>
+      <w:r>
+        <w:rPr>
+          <w:color w:val="76923C" w:themeColor="accent3" w:themeShade="BF"/>
+        </w:rPr>
+        <w:t xml:space="preserve">not uniform – draw </w:t>
+      </w:r>
+      <w:r>
+        <w:rPr>
+          <w:color w:val="76923C" w:themeColor="accent3" w:themeShade="BF"/>
+        </w:rPr>
+        <w:t>narrow</w:t>
+      </w:r>
+    </w:p>
+    <w:p>
+      <w:pPr>
+        <w:pStyle w:val="ListBullet"/>
+        <w:tabs>
+          <w:tab w:val="clear" w:pos="360"/>
+        </w:tabs>
+        <w:ind w:left="1440"/>
+        <w:rPr>
+          <w:color w:val="76923C" w:themeColor="accent3" w:themeShade="BF"/>
+        </w:rPr>
+      </w:pPr>
+      <w:r>
+        <w:rPr>
+          <w:color w:val="76923C" w:themeColor="accent3" w:themeShade="BF"/>
+        </w:rPr>
+        <w:t>all</w:t>
+      </w:r>
+    </w:p>
+    <w:p>
+      <w:pPr>
+        <w:pStyle w:val="ListBullet"/>
+        <w:tabs>
+          <w:tab w:val="clear" w:pos="360"/>
+        </w:tabs>
+        <w:ind w:left="1440"/>
+        <w:rPr>
+          <w:color w:val="76923C" w:themeColor="accent3" w:themeShade="BF"/>
+        </w:rPr>
+      </w:pPr>
+      <w:r>
+        <w:rPr>
+          <w:color w:val="76923C" w:themeColor="accent3" w:themeShade="BF"/>
+        </w:rPr>
+        <w:t>none</w:t>
+      </w:r>
+    </w:p>
+    <w:p>
+      <w:pPr>
+        <w:pStyle w:val="ListBullet"/>
+        <w:tabs>
+          <w:tab w:val="clear" w:pos="360"/>
+        </w:tabs>
+        <w:ind w:left="1440"/>
+        <w:rPr>
+          <w:color w:val="76923C" w:themeColor="accent3" w:themeShade="BF"/>
+        </w:rPr>
+      </w:pPr>
+      <w:r>
+        <w:rPr>
+          <w:color w:val="76923C" w:themeColor="accent3" w:themeShade="BF"/>
+        </w:rPr>
+        <w:t>numeric value</w:t>
       </w:r>
     </w:p>
     <w:p>
@@ -181,6 +371,64 @@
         </w:tabs>
         <w:ind w:left="720"/>
         <w:rPr>
+          <w:b/>
+          <w:i/>
+          <w:color w:val="76923C" w:themeColor="accent3" w:themeShade="BF"/>
+        </w:rPr>
+      </w:pPr>
+      <w:r>
+        <w:rPr>
+          <w:b/>
+          <w:i/>
+          <w:color w:val="76923C" w:themeColor="accent3" w:themeShade="BF"/>
+        </w:rPr>
+        <w:t>User variability</w:t>
+      </w:r>
+    </w:p>
+    <w:p>
+      <w:pPr>
+        <w:pStyle w:val="ListBullet"/>
+        <w:tabs>
+          <w:tab w:val="clear" w:pos="360"/>
+        </w:tabs>
+        <w:ind w:left="1080"/>
+        <w:rPr>
+          <w:color w:val="76923C" w:themeColor="accent3" w:themeShade="BF"/>
+        </w:rPr>
+      </w:pPr>
+      <w:r>
+        <w:rPr>
+          <w:color w:val="76923C" w:themeColor="accent3" w:themeShade="BF"/>
+        </w:rPr>
+        <w:t>location and name of each input data sets</w:t>
+      </w:r>
+    </w:p>
+    <w:p>
+      <w:pPr>
+        <w:pStyle w:val="ListBullet"/>
+        <w:tabs>
+          <w:tab w:val="clear" w:pos="360"/>
+        </w:tabs>
+        <w:ind w:left="1080"/>
+        <w:rPr>
+          <w:color w:val="76923C" w:themeColor="accent3" w:themeShade="BF"/>
+        </w:rPr>
+      </w:pPr>
+      <w:r>
+        <w:rPr>
+          <w:color w:val="76923C" w:themeColor="accent3" w:themeShade="BF"/>
+        </w:rPr>
+        <w:t>output location (user-specified path)</w:t>
+      </w:r>
+    </w:p>
+    <w:p>
+      <w:pPr>
+        <w:pStyle w:val="ListBullet"/>
+        <w:tabs>
+          <w:tab w:val="clear" w:pos="360"/>
+        </w:tabs>
+        <w:ind w:left="1080"/>
+        <w:rPr>
           <w:color w:val="76923C" w:themeColor="accent3" w:themeShade="BF"/>
         </w:rPr>
       </w:pPr>
@@ -197,6 +445,118 @@
         <w:tabs>
           <w:tab w:val="clear" w:pos="360"/>
         </w:tabs>
+        <w:ind w:left="1440"/>
+        <w:rPr>
+          <w:color w:val="76923C" w:themeColor="accent3" w:themeShade="BF"/>
+        </w:rPr>
+      </w:pPr>
+      <w:r>
+        <w:rPr>
+          <w:color w:val="76923C" w:themeColor="accent3" w:themeShade="BF"/>
+        </w:rPr>
+        <w:t>AVAL (measured outcome)</w:t>
+      </w:r>
+    </w:p>
+    <w:p>
+      <w:pPr>
+        <w:pStyle w:val="ListBullet"/>
+        <w:tabs>
+          <w:tab w:val="clear" w:pos="360"/>
+        </w:tabs>
+        <w:ind w:left="1440"/>
+        <w:rPr>
+          <w:color w:val="76923C" w:themeColor="accent3" w:themeShade="BF"/>
+        </w:rPr>
+      </w:pPr>
+      <w:r>
+        <w:rPr>
+          <w:color w:val="76923C" w:themeColor="accent3" w:themeShade="BF"/>
+        </w:rPr>
+        <w:t>ANRLO (lower limit of reference range)</w:t>
+      </w:r>
+    </w:p>
+    <w:p>
+      <w:pPr>
+        <w:pStyle w:val="ListBullet"/>
+        <w:tabs>
+          <w:tab w:val="clear" w:pos="360"/>
+        </w:tabs>
+        <w:ind w:left="1440"/>
+        <w:rPr>
+          <w:color w:val="76923C" w:themeColor="accent3" w:themeShade="BF"/>
+        </w:rPr>
+      </w:pPr>
+      <w:r>
+        <w:rPr>
+          <w:color w:val="76923C" w:themeColor="accent3" w:themeShade="BF"/>
+        </w:rPr>
+        <w:t>ANRHI (upper limit of reference range)</w:t>
+      </w:r>
+    </w:p>
+    <w:p>
+      <w:pPr>
+        <w:pStyle w:val="ListBullet"/>
+        <w:tabs>
+          <w:tab w:val="clear" w:pos="360"/>
+        </w:tabs>
+        <w:ind w:left="1440"/>
+        <w:rPr>
+          <w:color w:val="76923C" w:themeColor="accent3" w:themeShade="BF"/>
+        </w:rPr>
+      </w:pPr>
+      <w:r>
+        <w:rPr>
+          <w:color w:val="76923C" w:themeColor="accent3" w:themeShade="BF"/>
+        </w:rPr>
+        <w:t>SAFFL (population flag)</w:t>
+      </w:r>
+    </w:p>
+    <w:p>
+      <w:pPr>
+        <w:pStyle w:val="ListBullet"/>
+        <w:tabs>
+          <w:tab w:val="clear" w:pos="360"/>
+        </w:tabs>
+        <w:ind w:left="1440"/>
+        <w:rPr>
+          <w:color w:val="76923C" w:themeColor="accent3" w:themeShade="BF"/>
+        </w:rPr>
+      </w:pPr>
+      <w:r>
+        <w:rPr>
+          <w:color w:val="76923C" w:themeColor="accent3" w:themeShade="BF"/>
+        </w:rPr>
+        <w:t>ANL01FL (analysis flag)</w:t>
+      </w:r>
+    </w:p>
+    <w:p>
+      <w:pPr>
+        <w:pStyle w:val="ListBullet"/>
+        <w:tabs>
+          <w:tab w:val="clear" w:pos="360"/>
+        </w:tabs>
+        <w:ind w:left="720"/>
+        <w:rPr>
+          <w:b/>
+          <w:i/>
+          <w:color w:val="76923C" w:themeColor="accent3" w:themeShade="BF"/>
+        </w:rPr>
+      </w:pPr>
+      <w:r>
+        <w:rPr>
+          <w:b/>
+          <w:i/>
+          <w:color w:val="76923C" w:themeColor="accent3" w:themeShade="BF"/>
+        </w:rPr>
+        <w:t>basic readability features</w:t>
+      </w:r>
+    </w:p>
+    <w:p>
+      <w:pPr>
+        <w:pStyle w:val="ListBullet"/>
+        <w:tabs>
+          <w:tab w:val="clear" w:pos="360"/>
+        </w:tabs>
         <w:ind w:left="1080"/>
         <w:rPr>
           <w:color w:val="76923C" w:themeColor="accent3" w:themeShade="BF"/>
@@ -206,7 +566,7 @@
         <w:rPr>
           <w:color w:val="76923C" w:themeColor="accent3" w:themeShade="BF"/>
         </w:rPr>
-        <w:t>notched box plot</w:t>
+        <w:t>maximum number of boxes to display on a page (basic paging control)</w:t>
       </w:r>
     </w:p>
     <w:p>
@@ -224,230 +584,41 @@
         <w:rPr>
           <w:color w:val="76923C" w:themeColor="accent3" w:themeShade="BF"/>
         </w:rPr>
-        <w:t>outliers: IQR outliers as boxes, reference range outliers as red dots</w:t>
-      </w:r>
-    </w:p>
-    <w:p>
-      <w:pPr>
-        <w:pStyle w:val="ListBullet"/>
-        <w:tabs>
-          <w:tab w:val="clear" w:pos="360"/>
-        </w:tabs>
-        <w:ind w:left="1080"/>
-        <w:rPr>
-          <w:color w:val="76923C" w:themeColor="accent3" w:themeShade="BF"/>
-        </w:rPr>
-      </w:pPr>
-      <w:r>
-        <w:rPr>
-          <w:color w:val="76923C" w:themeColor="accent3" w:themeShade="BF"/>
-        </w:rPr>
-        <w:t xml:space="preserve">reference </w:t>
-      </w:r>
-      <w:r>
-        <w:rPr>
-          <w:color w:val="76923C" w:themeColor="accent3" w:themeShade="BF"/>
-        </w:rPr>
-        <w:t xml:space="preserve">ranges: options to draw reference lines for various scenarios </w:t>
-      </w:r>
-      <w:r>
-        <w:rPr>
-          <w:color w:val="76923C" w:themeColor="accent3" w:themeShade="BF"/>
-        </w:rPr>
-        <w:t>(based on values found in data)</w:t>
-      </w:r>
-    </w:p>
-    <w:p>
-      <w:pPr>
-        <w:pStyle w:val="ListBullet"/>
-        <w:tabs>
-          <w:tab w:val="clear" w:pos="360"/>
-        </w:tabs>
-        <w:ind w:left="1080"/>
-        <w:rPr>
-          <w:color w:val="76923C" w:themeColor="accent3" w:themeShade="BF"/>
-        </w:rPr>
-      </w:pPr>
-    </w:p>
-    <w:p>
-      <w:pPr>
-        <w:pStyle w:val="ListBullet"/>
-        <w:tabs>
-          <w:tab w:val="clear" w:pos="360"/>
-        </w:tabs>
-        <w:ind w:left="1080"/>
-        <w:rPr>
-          <w:color w:val="76923C" w:themeColor="accent3" w:themeShade="BF"/>
-        </w:rPr>
-      </w:pPr>
-      <w:r>
-        <w:rPr>
-          <w:color w:val="76923C" w:themeColor="accent3" w:themeShade="BF"/>
-        </w:rPr>
-        <w:t>location and name of each input data sets</w:t>
-      </w:r>
-    </w:p>
-    <w:p>
-      <w:pPr>
-        <w:pStyle w:val="ListBullet"/>
-        <w:tabs>
-          <w:tab w:val="clear" w:pos="360"/>
-        </w:tabs>
-        <w:ind w:left="1080"/>
-        <w:rPr>
-          <w:color w:val="76923C" w:themeColor="accent3" w:themeShade="BF"/>
-        </w:rPr>
-      </w:pPr>
-      <w:r>
-        <w:rPr>
-          <w:color w:val="76923C" w:themeColor="accent3" w:themeShade="BF"/>
-        </w:rPr>
-        <w:t>output location (user-specified path)</w:t>
-      </w:r>
-    </w:p>
-    <w:p>
-      <w:pPr>
-        <w:pStyle w:val="ListBullet"/>
-        <w:tabs>
-          <w:tab w:val="clear" w:pos="360"/>
-        </w:tabs>
-        <w:ind w:left="1080"/>
-        <w:rPr>
-          <w:color w:val="76923C" w:themeColor="accent3" w:themeShade="BF"/>
-        </w:rPr>
-      </w:pPr>
-      <w:r>
-        <w:rPr>
-          <w:color w:val="76923C" w:themeColor="accent3" w:themeShade="BF"/>
-        </w:rPr>
-        <w:t>AVAL (measured outcome)</w:t>
-      </w:r>
-    </w:p>
-    <w:p>
-      <w:pPr>
-        <w:pStyle w:val="ListBullet"/>
-        <w:tabs>
-          <w:tab w:val="clear" w:pos="360"/>
-        </w:tabs>
-        <w:ind w:left="1080"/>
-        <w:rPr>
-          <w:color w:val="76923C" w:themeColor="accent3" w:themeShade="BF"/>
-        </w:rPr>
-      </w:pPr>
-      <w:r>
-        <w:rPr>
-          <w:color w:val="76923C" w:themeColor="accent3" w:themeShade="BF"/>
-        </w:rPr>
-        <w:t>ANRLO (lower limit of reference range)</w:t>
-      </w:r>
-    </w:p>
-    <w:p>
-      <w:pPr>
-        <w:pStyle w:val="ListBullet"/>
-        <w:tabs>
-          <w:tab w:val="clear" w:pos="360"/>
-        </w:tabs>
-        <w:ind w:left="1080"/>
-        <w:rPr>
-          <w:color w:val="76923C" w:themeColor="accent3" w:themeShade="BF"/>
-        </w:rPr>
-      </w:pPr>
-      <w:r>
-        <w:rPr>
-          <w:color w:val="76923C" w:themeColor="accent3" w:themeShade="BF"/>
-        </w:rPr>
-        <w:t>ANRHI (upper limit of reference range)</w:t>
-      </w:r>
-    </w:p>
-    <w:p>
-      <w:pPr>
-        <w:pStyle w:val="ListBullet"/>
-        <w:tabs>
-          <w:tab w:val="clear" w:pos="360"/>
-        </w:tabs>
-        <w:ind w:left="1080"/>
-        <w:rPr>
-          <w:color w:val="76923C" w:themeColor="accent3" w:themeShade="BF"/>
-        </w:rPr>
-      </w:pPr>
-      <w:r>
-        <w:rPr>
-          <w:color w:val="76923C" w:themeColor="accent3" w:themeShade="BF"/>
-        </w:rPr>
-        <w:t>SAFFL (population flag)</w:t>
-      </w:r>
-    </w:p>
-    <w:p>
-      <w:pPr>
-        <w:pStyle w:val="ListBullet"/>
-        <w:tabs>
-          <w:tab w:val="clear" w:pos="360"/>
-        </w:tabs>
-        <w:ind w:left="1080"/>
-        <w:rPr>
-          <w:color w:val="76923C" w:themeColor="accent3" w:themeShade="BF"/>
-        </w:rPr>
-      </w:pPr>
-      <w:r>
-        <w:rPr>
-          <w:color w:val="76923C" w:themeColor="accent3" w:themeShade="BF"/>
-        </w:rPr>
-        <w:t>ANL01FL (analysis flag)</w:t>
-      </w:r>
-    </w:p>
-    <w:p>
-      <w:pPr>
-        <w:pStyle w:val="ListBullet"/>
-        <w:tabs>
-          <w:tab w:val="clear" w:pos="360"/>
-        </w:tabs>
-        <w:ind w:left="1080"/>
-        <w:rPr>
-          <w:color w:val="76923C" w:themeColor="accent3" w:themeShade="BF"/>
-        </w:rPr>
-      </w:pPr>
-      <w:bookmarkStart w:id="1" w:name="_GoBack"/>
-      <w:bookmarkEnd w:id="1"/>
-    </w:p>
-    <w:p>
-      <w:pPr>
-        <w:pStyle w:val="ListBullet"/>
-        <w:tabs>
-          <w:tab w:val="clear" w:pos="360"/>
-        </w:tabs>
-        <w:ind w:left="1080"/>
-        <w:rPr>
-          <w:color w:val="76923C" w:themeColor="accent3" w:themeShade="BF"/>
-        </w:rPr>
-      </w:pPr>
-      <w:r>
-        <w:rPr>
-          <w:color w:val="76923C" w:themeColor="accent3" w:themeShade="BF"/>
-        </w:rPr>
-        <w:t>maximum number of boxes to display on a page (basic paging control)</w:t>
-      </w:r>
-    </w:p>
-    <w:p>
-      <w:pPr>
-        <w:pStyle w:val="ListBullet"/>
-        <w:tabs>
-          <w:tab w:val="clear" w:pos="360"/>
-        </w:tabs>
-        <w:ind w:left="1080"/>
-        <w:rPr>
-          <w:color w:val="76923C" w:themeColor="accent3" w:themeShade="BF"/>
-        </w:rPr>
-      </w:pPr>
-      <w:r>
-        <w:rPr>
-          <w:color w:val="76923C" w:themeColor="accent3" w:themeShade="BF"/>
-        </w:rPr>
         <w:t>on/off jitter option (to reduce overlap of reference range outliers)</w:t>
       </w:r>
     </w:p>
     <w:p>
       <w:pPr>
         <w:pStyle w:val="ListBullet"/>
+        <w:tabs>
+          <w:tab w:val="clear" w:pos="360"/>
+        </w:tabs>
+        <w:rPr>
+          <w:color w:val="76923C" w:themeColor="accent3" w:themeShade="BF"/>
+        </w:rPr>
+      </w:pPr>
+      <w:r>
+        <w:rPr>
+          <w:color w:val="76923C" w:themeColor="accent3" w:themeShade="BF"/>
+        </w:rPr>
+        <w:t>Restrictions</w:t>
+      </w:r>
+    </w:p>
+    <w:p>
+      <w:pPr>
+        <w:pStyle w:val="ListBullet"/>
+        <w:tabs>
+          <w:tab w:val="clear" w:pos="360"/>
+        </w:tabs>
+        <w:ind w:left="720"/>
+        <w:rPr>
+          <w:color w:val="76923C" w:themeColor="accent3" w:themeShade="BF"/>
+        </w:rPr>
+      </w:pPr>
+    </w:p>
+    <w:p>
+      <w:pPr>
+        <w:pStyle w:val="ListBullet"/>
       </w:pPr>
       <w:r>
         <w:t>Footnote</w:t>
@@ -461,6 +632,7 @@
         <w:pStyle w:val="ListBullet2"/>
       </w:pPr>
       <w:r>
+        <w:lastRenderedPageBreak/>
         <w:t>Box plot type=schematic, the box shows median, interquartile range (IQR, edge of the bar), min and max</w:t>
       </w:r>
       <w:r>
@@ -521,25 +693,21 @@
       <w:pPr>
         <w:rPr>
           <w:b/>
-          <w:color w:val="76923C" w:themeColor="accent3" w:themeShade="BF"/>
-        </w:rPr>
-      </w:pPr>
+          <w:i/>
+          <w:color w:val="76923C" w:themeColor="accent3" w:themeShade="BF"/>
+        </w:rPr>
+      </w:pPr>
+      <w:bookmarkStart w:id="0" w:name="_GoBack"/>
       <w:r>
         <w:rPr>
           <w:b/>
-          <w:color w:val="76923C" w:themeColor="accent3" w:themeShade="BF"/>
-        </w:rPr>
-        <w:lastRenderedPageBreak/>
-        <w:t>[DDT]</w:t>
-      </w:r>
-      <w:r>
-        <w:rPr>
-          <w:b/>
-          <w:color w:val="76923C" w:themeColor="accent3" w:themeShade="BF"/>
-        </w:rPr>
-        <w:t xml:space="preserve"> Suggestion:</w:t>
-      </w:r>
-    </w:p>
+          <w:i/>
+          <w:color w:val="76923C" w:themeColor="accent3" w:themeShade="BF"/>
+        </w:rPr>
+        <w:t>[DDT] Suggestion:</w:t>
+      </w:r>
+    </w:p>
+    <w:bookmarkEnd w:id="0"/>
     <w:p>
       <w:pPr>
         <w:pStyle w:val="ListParagraph"/>
@@ -566,6 +734,22 @@
         </w:rPr>
         <w:t>matting Requirements" document.</w:t>
       </w:r>
+      <w:r>
+        <w:rPr>
+          <w:b/>
+          <w:color w:val="76923C" w:themeColor="accent3" w:themeShade="BF"/>
+        </w:rPr>
+        <w:t xml:space="preserve"> </w:t>
+      </w:r>
+      <w:hyperlink r:id="rId9" w:history="1">
+        <w:r>
+          <w:rPr>
+            <w:rStyle w:val="Hyperlink"/>
+            <w:b/>
+          </w:rPr>
+          <w:t>This looks like a good starting point.</w:t>
+        </w:r>
+      </w:hyperlink>
     </w:p>
     <w:p>
       <w:pPr>
@@ -617,6 +801,38 @@
     <w:p>
       <w:pPr>
         <w:pStyle w:val="ListBullet"/>
+        <w:tabs>
+          <w:tab w:val="clear" w:pos="360"/>
+          <w:tab w:val="num" w:pos="2160"/>
+        </w:tabs>
+        <w:rPr>
+          <w:color w:val="76923C" w:themeColor="accent3" w:themeShade="BF"/>
+        </w:rPr>
+      </w:pPr>
+      <w:r>
+        <w:rPr>
+          <w:i/>
+          <w:color w:val="76923C" w:themeColor="accent3" w:themeShade="BF"/>
+        </w:rPr>
+        <w:t xml:space="preserve">Move to new Project 8 doc at same level as the white papers: </w:t>
+      </w:r>
+      <w:r>
+        <w:rPr>
+          <w:b/>
+          <w:i/>
+          <w:color w:val="76923C" w:themeColor="accent3" w:themeShade="BF"/>
+        </w:rPr>
+        <w:t>"CSS Standard Analyses General Output and Formatting Requirements"</w:t>
+      </w:r>
+    </w:p>
+    <w:p>
+      <w:pPr>
+        <w:pStyle w:val="ListBullet"/>
+        <w:tabs>
+          <w:tab w:val="clear" w:pos="360"/>
+          <w:tab w:val="num" w:pos="2520"/>
+        </w:tabs>
+        <w:ind w:left="720"/>
       </w:pPr>
       <w:r>
         <w:t>The page margins used in this document mirror the margins required for US regulatory submissions. TFL fits within 9.25” x 6” common text area.</w:t>
@@ -625,6 +841,11 @@
     <w:p>
       <w:pPr>
         <w:pStyle w:val="ListBullet"/>
+        <w:tabs>
+          <w:tab w:val="clear" w:pos="360"/>
+          <w:tab w:val="num" w:pos="2160"/>
+        </w:tabs>
+        <w:ind w:left="720"/>
       </w:pPr>
       <w:r>
         <w:t>This document contains generic titles and footnotes to aid review.</w:t>
@@ -633,6 +854,11 @@
     <w:p>
       <w:pPr>
         <w:pStyle w:val="ListBullet"/>
+        <w:tabs>
+          <w:tab w:val="clear" w:pos="360"/>
+          <w:tab w:val="num" w:pos="2160"/>
+        </w:tabs>
+        <w:ind w:left="720"/>
       </w:pPr>
       <w:r>
         <w:t>Titles must be centered.</w:t>
@@ -641,6 +867,11 @@
     <w:p>
       <w:pPr>
         <w:pStyle w:val="ListBullet"/>
+        <w:tabs>
+          <w:tab w:val="clear" w:pos="360"/>
+          <w:tab w:val="num" w:pos="1800"/>
+        </w:tabs>
+        <w:ind w:left="720"/>
       </w:pPr>
       <w:r>
         <w:t>Footnotes must be left justified</w:t>
@@ -649,6 +880,11 @@
     <w:p>
       <w:pPr>
         <w:pStyle w:val="ListBullet"/>
+        <w:tabs>
+          <w:tab w:val="clear" w:pos="360"/>
+          <w:tab w:val="num" w:pos="2880"/>
+        </w:tabs>
+        <w:ind w:left="720"/>
       </w:pPr>
       <w:r>
         <w:t>Placeholders for the program, output, date generated, and source data footnotes do not need to be displayed for each shell but will be produced for each TFL consistent with the standard macro output.</w:t>
@@ -657,6 +893,11 @@
     <w:p>
       <w:pPr>
         <w:pStyle w:val="ListBullet"/>
+        <w:tabs>
+          <w:tab w:val="clear" w:pos="360"/>
+          <w:tab w:val="num" w:pos="2520"/>
+        </w:tabs>
+        <w:ind w:left="720"/>
       </w:pPr>
       <w:r>
         <w:t>P-values should follow the formats below (these guidelines align with medical journal requirements):</w:t>
@@ -665,6 +906,11 @@
     <w:p>
       <w:pPr>
         <w:pStyle w:val="ListBullet"/>
+        <w:tabs>
+          <w:tab w:val="clear" w:pos="360"/>
+          <w:tab w:val="num" w:pos="2520"/>
+        </w:tabs>
+        <w:ind w:left="720"/>
       </w:pPr>
       <w:r>
         <w:t>For p &gt; 0.1, report the p-value to 2 decimal places</w:t>
@@ -673,6 +919,11 @@
     <w:p>
       <w:pPr>
         <w:pStyle w:val="ListBullet"/>
+        <w:tabs>
+          <w:tab w:val="clear" w:pos="360"/>
+          <w:tab w:val="num" w:pos="2520"/>
+        </w:tabs>
+        <w:ind w:left="720"/>
       </w:pPr>
       <w:r>
         <w:t>For 0.1 &gt; p &gt; 0.001, report the p-value to 3 decimal places</w:t>
@@ -681,6 +932,11 @@
     <w:p>
       <w:pPr>
         <w:pStyle w:val="ListBullet"/>
+        <w:tabs>
+          <w:tab w:val="clear" w:pos="360"/>
+          <w:tab w:val="num" w:pos="2160"/>
+        </w:tabs>
+        <w:ind w:left="720"/>
       </w:pPr>
       <w:r>
         <w:t>For p &lt; 0.001, report p &lt; 0.001.</w:t>
@@ -689,6 +945,11 @@
     <w:p>
       <w:pPr>
         <w:pStyle w:val="ListBullet"/>
+        <w:tabs>
+          <w:tab w:val="clear" w:pos="360"/>
+          <w:tab w:val="num" w:pos="2160"/>
+        </w:tabs>
+        <w:ind w:left="720"/>
       </w:pPr>
       <w:r>
         <w:t>Decimal places for continuous data summaries should follow these guidelines:</w:t>
@@ -697,9 +958,14 @@
     <w:p>
       <w:pPr>
         <w:pStyle w:val="ListBullet"/>
-      </w:pPr>
-      <w:r>
-        <w:t>The mean and estimates of precision (e</w:t>
+        <w:tabs>
+          <w:tab w:val="clear" w:pos="360"/>
+          <w:tab w:val="num" w:pos="2880"/>
+        </w:tabs>
+        <w:ind w:left="1080"/>
+      </w:pPr>
+      <w:r>
+        <w:t>mean and estimates of precision (e</w:t>
       </w:r>
       <w:r>
         <w:t>.</w:t>
@@ -711,20 +977,88 @@
         <w:t>.</w:t>
       </w:r>
       <w:r>
-        <w:t>, variance, SD, SE, Confidence Intervals) should be displayed to 1 more decimal place than the collected data as should distributional parameters (eg, Q1, Q3) except the Minimum and Maximum which are to presented to the same decimal places as the collected data.</w:t>
-      </w:r>
-    </w:p>
-    <w:p>
-      <w:pPr>
-        <w:pStyle w:val="ListBullet"/>
-      </w:pPr>
-      <w:r>
-        <w:t>Percentages are to be displayed to at least one decimal place.</w:t>
-      </w:r>
-    </w:p>
-    <w:p>
-      <w:pPr>
-        <w:pStyle w:val="ListBullet"/>
+        <w:t xml:space="preserve">, variance, SD, SE, Confidence Intervals) </w:t>
+      </w:r>
+      <w:r>
+        <w:t xml:space="preserve">have </w:t>
+      </w:r>
+      <w:r>
+        <w:t>1 more decimal place than the collected data</w:t>
+      </w:r>
+    </w:p>
+    <w:p>
+      <w:pPr>
+        <w:pStyle w:val="ListBullet"/>
+        <w:tabs>
+          <w:tab w:val="clear" w:pos="360"/>
+          <w:tab w:val="num" w:pos="2520"/>
+        </w:tabs>
+        <w:ind w:left="1080"/>
+      </w:pPr>
+      <w:r>
+        <w:t>distributional parameters (</w:t>
+      </w:r>
+      <w:proofErr w:type="spellStart"/>
+      <w:r>
+        <w:t>eg</w:t>
+      </w:r>
+      <w:proofErr w:type="spellEnd"/>
+      <w:r>
+        <w:t xml:space="preserve">, Q1, Q3) </w:t>
+      </w:r>
+      <w:r>
+        <w:t xml:space="preserve">also have </w:t>
+      </w:r>
+      <w:r>
+        <w:t>1 more decimal place than the collected data</w:t>
+      </w:r>
+    </w:p>
+    <w:p>
+      <w:pPr>
+        <w:pStyle w:val="ListBullet"/>
+        <w:tabs>
+          <w:tab w:val="clear" w:pos="360"/>
+          <w:tab w:val="num" w:pos="2160"/>
+        </w:tabs>
+        <w:ind w:left="1080"/>
+      </w:pPr>
+      <w:r>
+        <w:t xml:space="preserve">present </w:t>
+      </w:r>
+      <w:r>
+        <w:t xml:space="preserve">Minimum and Maximum to the same decimal places as </w:t>
+      </w:r>
+      <w:r>
+        <w:t>collected</w:t>
+      </w:r>
+    </w:p>
+    <w:p>
+      <w:pPr>
+        <w:pStyle w:val="ListBullet"/>
+        <w:tabs>
+          <w:tab w:val="clear" w:pos="360"/>
+          <w:tab w:val="num" w:pos="1800"/>
+        </w:tabs>
+        <w:ind w:left="1080"/>
+      </w:pPr>
+      <w:r>
+        <w:t>p</w:t>
+      </w:r>
+      <w:r>
+        <w:t xml:space="preserve">ercentages </w:t>
+      </w:r>
+      <w:r>
+        <w:t>have at least one decimal place</w:t>
+      </w:r>
+    </w:p>
+    <w:p>
+      <w:pPr>
+        <w:pStyle w:val="ListBullet"/>
+        <w:tabs>
+          <w:tab w:val="clear" w:pos="360"/>
+          <w:tab w:val="num" w:pos="1080"/>
+        </w:tabs>
+        <w:ind w:left="720"/>
       </w:pPr>
       <w:r>
         <w:t>All tables summarizing baseline data must include a “total” column for studies with more than 1 arm.</w:t>
@@ -734,19 +1068,15 @@
       <w:pPr>
         <w:pStyle w:val="Heading3"/>
       </w:pPr>
-    </w:p>
-    <w:p>
-      <w:pPr>
-        <w:pStyle w:val="Heading3"/>
-      </w:pPr>
-      <w:bookmarkStart w:id="2" w:name="_Ref426383024"/>
-      <w:r>
+      <w:bookmarkStart w:id="1" w:name="_Ref426383024"/>
+      <w:r>
+        <w:lastRenderedPageBreak/>
         <w:t xml:space="preserve">Usage </w:t>
       </w:r>
       <w:r>
         <w:t>Requirements</w:t>
       </w:r>
-      <w:bookmarkEnd w:id="2"/>
+      <w:bookmarkEnd w:id="1"/>
       <w:r>
         <w:t xml:space="preserve"> </w:t>
       </w:r>
@@ -1121,7 +1451,6 @@
         </w:rPr>
       </w:pPr>
       <w:r>
-        <w:lastRenderedPageBreak/>
         <w:t>Record selection:</w:t>
       </w:r>
       <w:r>
@@ -1405,8 +1734,13 @@
       <w:r>
         <w:t xml:space="preserve">Requires the </w:t>
       </w:r>
-      <w:r>
-        <w:t xml:space="preserve">PhUSE/CSS macro </w:t>
+      <w:proofErr w:type="spellStart"/>
+      <w:r>
+        <w:t>PhUSE</w:t>
+      </w:r>
+      <w:proofErr w:type="spellEnd"/>
+      <w:r>
+        <w:t xml:space="preserve">/CSS macro </w:t>
       </w:r>
       <w:r>
         <w:t>library</w:t>
@@ -1438,7 +1772,15 @@
         <w:pStyle w:val="ListBullet"/>
       </w:pPr>
       <w:r>
-        <w:t>User must ensure that SAS can find PhUSE/CSS macros in the SASAUTO</w:t>
+        <w:t xml:space="preserve">User must ensure that SAS can find </w:t>
+      </w:r>
+      <w:proofErr w:type="spellStart"/>
+      <w:r>
+        <w:t>PhUSE</w:t>
+      </w:r>
+      <w:proofErr w:type="spellEnd"/>
+      <w:r>
+        <w:t>/CSS macros in the SASAUTO</w:t>
       </w:r>
       <w:r>
         <w:t xml:space="preserve">S path </w:t>
@@ -1631,8 +1973,8 @@
         </w:rPr>
         <w:drawing>
           <wp:inline distT="0" distB="0" distL="0" distR="0">
-            <wp:extent cx="5943600" cy="4528185"/>
-            <wp:effectExtent l="19050" t="0" r="0" b="0"/>
+            <wp:extent cx="5943600" cy="4530721"/>
+            <wp:effectExtent l="0" t="0" r="0" b="3810"/>
             <wp:docPr id="1" name="Picture 11"/>
             <wp:cNvGraphicFramePr>
               <a:graphicFrameLocks xmlns:a="http://schemas.openxmlformats.org/drawingml/2006/main" noChangeAspect="1"/>
@@ -1653,7 +1995,7 @@
                   <pic:spPr>
                     <a:xfrm>
                       <a:off x="0" y="0"/>
-                      <a:ext cx="5943600" cy="4528185"/>
+                      <a:ext cx="5943600" cy="4530721"/>
                     </a:xfrm>
                     <a:prstGeom prst="rect">
                       <a:avLst/>
@@ -1718,30 +2060,6 @@
     </w:sectPr>
   </w:body>
 </w:document>
-</file>
-
-<file path=word/comments.xml><?xml version="1.0" encoding="utf-8"?>
-<w:comments xmlns:wpc="http://schemas.microsoft.com/office/word/2010/wordprocessingCanvas" xmlns:mc="http://schemas.openxmlformats.org/markup-compatibility/2006" xmlns:o="urn:schemas-microsoft-com:office:office" xmlns:r="http://schemas.openxmlformats.org/officeDocument/2006/relationships" xmlns:m="http://schemas.openxmlformats.org/officeDocument/2006/math" xmlns:v="urn:schemas-microsoft-com:vml" xmlns:wp14="http://schemas.microsoft.com/office/word/2010/wordprocessingDrawing" xmlns:wp="http://schemas.openxmlformats.org/drawingml/2006/wordprocessingDrawing" xmlns:w10="urn:schemas-microsoft-com:office:word" xmlns:w="http://schemas.openxmlformats.org/wordprocessingml/2006/main" xmlns:w14="http://schemas.microsoft.com/office/word/2010/wordml" xmlns:wpg="http://schemas.microsoft.com/office/word/2010/wordprocessingGroup" xmlns:wpi="http://schemas.microsoft.com/office/word/2010/wordprocessingInk" xmlns:wne="http://schemas.microsoft.com/office/word/2006/wordml" xmlns:wps="http://schemas.microsoft.com/office/word/2010/wordprocessingShape" mc:Ignorable="w14 wp14">
-  <w:comment w:id="0" w:author="Di Tommaso, Dante" w:date="2015-08-03T16:36:00Z" w:initials="DDT">
-    <w:p>
-      <w:pPr>
-        <w:pStyle w:val="CommentText"/>
-      </w:pPr>
-      <w:r>
-        <w:rPr>
-          <w:rStyle w:val="CommentReference"/>
-        </w:rPr>
-        <w:annotationRef/>
-      </w:r>
-      <w:r>
-        <w:rPr>
-          <w:rStyle w:val="CommentReference"/>
-        </w:rPr>
-        <w:t>My suggestion is the "Basic script functionality" list that follows.</w:t>
-      </w:r>
-    </w:p>
-  </w:comment>
-</w:comments>
 </file>
 
 <file path=word/endnotes.xml><?xml version="1.0" encoding="utf-8"?>
@@ -1778,8 +2096,13 @@
         <w:tab w:val="clear" w:pos="4680"/>
       </w:tabs>
     </w:pPr>
+    <w:proofErr w:type="spellStart"/>
     <w:r>
-      <w:t>PhUSE/CSS Working Group 5 Project 2: Scripts for Standard Analyses</w:t>
+      <w:t>PhUSE</w:t>
+    </w:r>
+    <w:proofErr w:type="spellEnd"/>
+    <w:r>
+      <w:t>/CSS Working Group 5 Project 2: Scripts for Standard Analyses</w:t>
     </w:r>
     <w:r>
       <w:tab/>
@@ -1797,7 +2120,7 @@
       <w:rPr>
         <w:noProof/>
       </w:rPr>
-      <w:t>1</w:t>
+      <w:t>2</w:t>
     </w:r>
     <w:r>
       <w:rPr>
@@ -1808,27 +2131,14 @@
     <w:r>
       <w:t xml:space="preserve"> of </w:t>
     </w:r>
-    <w:r>
-      <w:fldChar w:fldCharType="begin"/>
-    </w:r>
-    <w:r>
-      <w:instrText xml:space="preserve"> NUMPAGES   \* MERGEFORMAT </w:instrText>
-    </w:r>
-    <w:r>
-      <w:fldChar w:fldCharType="separate"/>
-    </w:r>
-    <w:r>
-      <w:rPr>
-        <w:noProof/>
-      </w:rPr>
-      <w:t>4</w:t>
-    </w:r>
-    <w:r>
-      <w:rPr>
-        <w:noProof/>
-      </w:rPr>
-      <w:fldChar w:fldCharType="end"/>
-    </w:r>
+    <w:fldSimple w:instr=" NUMPAGES   \* MERGEFORMAT ">
+      <w:r>
+        <w:rPr>
+          <w:noProof/>
+        </w:rPr>
+        <w:t>4</w:t>
+      </w:r>
+    </w:fldSimple>
   </w:p>
 </w:ftr>
 </file>
@@ -2612,6 +2922,12 @@
   </w:num>
   <w:num w:numId="14">
     <w:abstractNumId w:val="10"/>
+  </w:num>
+  <w:num w:numId="15">
+    <w:abstractNumId w:val="9"/>
+  </w:num>
+  <w:num w:numId="16">
+    <w:abstractNumId w:val="9"/>
   </w:num>
 </w:numbering>
 </file>
@@ -4090,7 +4406,7 @@
 </file>
 
 <file path=customXml/itemProps1.xml><?xml version="1.0" encoding="utf-8"?>
-<ds:datastoreItem xmlns:ds="http://schemas.openxmlformats.org/officeDocument/2006/customXml" ds:itemID="{643F9DB4-F5DB-4217-8C2B-827E26C0F99F}">
+<ds:datastoreItem xmlns:ds="http://schemas.openxmlformats.org/officeDocument/2006/customXml" ds:itemID="{9C03AC0C-D4D8-48BB-9CE3-A37C562CD3E9}">
   <ds:schemaRefs>
     <ds:schemaRef ds:uri="http://schemas.openxmlformats.org/officeDocument/2006/bibliography"/>
   </ds:schemaRefs>

</xml_diff>